<commit_message>
SRS revisi 4_ 11S19009
</commit_message>
<xml_diff>
--- a/SRS/SRS_revisi 3_11S19057.docx
+++ b/SRS/SRS_revisi 3_11S19057.docx
@@ -6054,19 +6054,16 @@
         <w:t>dosen.</w:t>
       </w:r>
     </w:p>
-    <w:p>
-      <w:bookmarkStart w:id="12" w:name="_GoBack"/>
+    <w:p/>
+    <w:p>
+      <w:pPr>
+        <w:pStyle w:val="Heading2"/>
+      </w:pPr>
+      <w:bookmarkStart w:id="12" w:name="_Toc200969844"/>
+      <w:r>
+        <w:t>Purpose</w:t>
+      </w:r>
       <w:bookmarkEnd w:id="12"/>
-    </w:p>
-    <w:p>
-      <w:pPr>
-        <w:pStyle w:val="Heading2"/>
-      </w:pPr>
-      <w:bookmarkStart w:id="13" w:name="_Toc200969844"/>
-      <w:r>
-        <w:t>Purpose</w:t>
-      </w:r>
-      <w:bookmarkEnd w:id="13"/>
     </w:p>
     <w:p>
       <w:pPr>
@@ -6127,13 +6124,13 @@
       <w:pPr>
         <w:pStyle w:val="Heading2"/>
       </w:pPr>
-      <w:bookmarkStart w:id="14" w:name="_Toc2609573"/>
-      <w:bookmarkStart w:id="15" w:name="_Toc200969845"/>
+      <w:bookmarkStart w:id="13" w:name="_Toc2609573"/>
+      <w:bookmarkStart w:id="14" w:name="_Toc200969845"/>
       <w:r>
         <w:t>User Characteristics</w:t>
       </w:r>
+      <w:bookmarkEnd w:id="13"/>
       <w:bookmarkEnd w:id="14"/>
-      <w:bookmarkEnd w:id="15"/>
     </w:p>
     <w:p/>
     <w:tbl>
@@ -6286,13 +6283,13 @@
       <w:pPr>
         <w:pStyle w:val="Heading2"/>
       </w:pPr>
-      <w:bookmarkStart w:id="16" w:name="_Toc2609574"/>
-      <w:bookmarkStart w:id="17" w:name="_Toc200969846"/>
+      <w:bookmarkStart w:id="15" w:name="_Toc2609574"/>
+      <w:bookmarkStart w:id="16" w:name="_Toc200969846"/>
       <w:r>
         <w:t>Platform</w:t>
       </w:r>
+      <w:bookmarkEnd w:id="15"/>
       <w:bookmarkEnd w:id="16"/>
-      <w:bookmarkEnd w:id="17"/>
     </w:p>
     <w:p>
       <w:pPr>
@@ -6412,12 +6409,12 @@
       <w:pPr>
         <w:pStyle w:val="Heading3"/>
       </w:pPr>
-      <w:bookmarkStart w:id="18" w:name="_Toc200969847"/>
+      <w:bookmarkStart w:id="17" w:name="_Toc200969847"/>
       <w:r>
         <w:lastRenderedPageBreak/>
         <w:t>Development Requirement</w:t>
       </w:r>
-      <w:bookmarkEnd w:id="18"/>
+      <w:bookmarkEnd w:id="17"/>
     </w:p>
     <w:p>
       <w:pPr>
@@ -6947,11 +6944,11 @@
       <w:pPr>
         <w:pStyle w:val="Heading3"/>
       </w:pPr>
-      <w:bookmarkStart w:id="19" w:name="_Toc200969848"/>
+      <w:bookmarkStart w:id="18" w:name="_Toc200969848"/>
       <w:r>
         <w:t>Operational Requirement</w:t>
       </w:r>
-      <w:bookmarkEnd w:id="19"/>
+      <w:bookmarkEnd w:id="18"/>
     </w:p>
     <w:p>
       <w:pPr>
@@ -6992,19 +6989,7 @@
         <w:rPr>
           <w:lang w:val="en-AU"/>
         </w:rPr>
-        <w:t>Software yang d</w:t>
-      </w:r>
-      <w:r>
-        <w:rPr>
-          <w:lang w:val="en-AU"/>
-        </w:rPr>
-        <w:t>igunakan untuk fase operasional</w:t>
-      </w:r>
-      <w:r>
-        <w:rPr>
-          <w:lang w:val="en-AU"/>
-        </w:rPr>
-        <w:t>:</w:t>
+        <w:t>Software yang digunakan untuk fase operasional:</w:t>
       </w:r>
     </w:p>
     <w:tbl>
@@ -7147,10 +7132,7 @@
               <w:ind w:hanging="2"/>
             </w:pPr>
             <w:r>
-              <w:t>Minimum 8</w:t>
-            </w:r>
-            <w:r>
-              <w:t xml:space="preserve"> RAM</w:t>
+              <w:t>Minimum 8 RAM</w:t>
             </w:r>
           </w:p>
         </w:tc>
@@ -7367,10 +7349,7 @@
               <w:ind w:hanging="2"/>
             </w:pPr>
             <w:r>
-              <w:t>Microsoft Office</w:t>
-            </w:r>
-            <w:r>
-              <w:t xml:space="preserve"> 2013</w:t>
+              <w:t>Microsoft Office 2013</w:t>
             </w:r>
           </w:p>
         </w:tc>
@@ -7392,11 +7371,11 @@
       <w:pPr>
         <w:pStyle w:val="Heading2"/>
       </w:pPr>
-      <w:bookmarkStart w:id="20" w:name="_Toc200969849"/>
+      <w:bookmarkStart w:id="19" w:name="_Toc200969849"/>
       <w:r>
         <w:t>Other requirement</w:t>
       </w:r>
-      <w:bookmarkEnd w:id="20"/>
+      <w:bookmarkEnd w:id="19"/>
     </w:p>
     <w:p>
       <w:pPr>
@@ -7416,98 +7395,115 @@
       <w:pPr>
         <w:pStyle w:val="Heading1"/>
       </w:pPr>
-      <w:bookmarkStart w:id="21" w:name="_Toc200969850"/>
+      <w:bookmarkStart w:id="20" w:name="_Toc200969850"/>
       <w:r>
         <w:lastRenderedPageBreak/>
         <w:t>Specification</w:t>
       </w:r>
+      <w:bookmarkEnd w:id="20"/>
+      <w:r>
+        <w:t xml:space="preserve"> </w:t>
+      </w:r>
+    </w:p>
+    <w:p>
+      <w:pPr>
+        <w:pStyle w:val="guideline"/>
+        <w:rPr>
+          <w:i w:val="0"/>
+          <w:color w:val="000000" w:themeColor="text1"/>
+          <w:lang w:val="it-IT"/>
+        </w:rPr>
+      </w:pPr>
+      <w:r>
+        <w:rPr>
+          <w:i w:val="0"/>
+          <w:color w:val="000000" w:themeColor="text1"/>
+          <w:lang w:val="it-IT"/>
+        </w:rPr>
+        <w:t>Spesifikasi mencakup kebutuhan pengguna untuk suatu sistem dan spesifikasi terperinci dari kebutuhan sistem. Hal yang dilakukan untuk mendapatkan spesifikasi yaitu kompromi antara mengkomunikasikan kebutuhan kepada pelanggan, mendefinisikan kebutuhan secara terperinci untuk pengembang dan penguji, dan termasuk informasi tentang kemungkinan evolusi sistem. Informasi tentang perubahan yang diantisipasi dapat membantu perancang sistem menghindari keputusan desain yang terbatas dan membantu teknisi pemeliharaan sistem yang harus menyesuaikan sistem dengan kebutuhan baru.</w:t>
+      </w:r>
+    </w:p>
+    <w:p>
+      <w:pPr>
+        <w:pStyle w:val="guideline"/>
+        <w:rPr>
+          <w:lang w:val="it-IT"/>
+        </w:rPr>
+      </w:pPr>
+      <w:r>
+        <w:rPr>
+          <w:lang w:val="it-IT"/>
+        </w:rPr>
+        <w:t xml:space="preserve">                                                                                                                                                                     </w:t>
+      </w:r>
+    </w:p>
+    <w:p>
+      <w:pPr>
+        <w:pStyle w:val="guideline"/>
+        <w:rPr>
+          <w:i w:val="0"/>
+          <w:color w:val="000000" w:themeColor="text1"/>
+          <w:lang w:val="it-IT"/>
+        </w:rPr>
+      </w:pPr>
+      <w:r>
+        <w:rPr>
+          <w:i w:val="0"/>
+          <w:color w:val="000000" w:themeColor="text1"/>
+          <w:lang w:val="it-IT"/>
+        </w:rPr>
+        <w:t>User dapat mengakses web dan dapat memperoleh informasi berupa profil yang berisi foto, visi dan misi Himasti. Selanjutnya, user dapat melihat berbagai prestasi, kegiatan, testimoni alumni, dan kontak yang dihubungi jika ingin informasi yang lebih detail.</w:t>
+      </w:r>
+    </w:p>
+    <w:p>
+      <w:pPr>
+        <w:pStyle w:val="guideline"/>
+        <w:rPr>
+          <w:i w:val="0"/>
+          <w:color w:val="000000" w:themeColor="text1"/>
+          <w:lang w:val="it-IT"/>
+        </w:rPr>
+      </w:pPr>
+    </w:p>
+    <w:p>
+      <w:pPr>
+        <w:pStyle w:val="Heading2"/>
+      </w:pPr>
+      <w:bookmarkStart w:id="21" w:name="_Toc200969851"/>
+      <w:r>
+        <w:t>Functional Specification</w:t>
+      </w:r>
       <w:bookmarkEnd w:id="21"/>
-      <w:r>
-        <w:t xml:space="preserve"> </w:t>
-      </w:r>
     </w:p>
     <w:p>
       <w:pPr>
         <w:pStyle w:val="guideline"/>
-        <w:rPr>
+      </w:pPr>
+    </w:p>
+    <w:p>
+      <w:pPr>
+        <w:pStyle w:val="guideline"/>
+        <w:rPr>
+          <w:i w:val="0"/>
+          <w:color w:val="000000" w:themeColor="text1"/>
           <w:lang w:val="it-IT"/>
         </w:rPr>
       </w:pPr>
       <w:r>
         <w:rPr>
+          <w:i w:val="0"/>
+          <w:color w:val="000000" w:themeColor="text1"/>
           <w:lang w:val="it-IT"/>
         </w:rPr>
-        <w:t>Bagian ini berisi hasil tahapan spes</w:t>
-      </w:r>
-      <w:r>
-        <w:rPr>
-          <w:lang w:val="it-IT"/>
-        </w:rPr>
-        <w:t>ifikasi.</w:t>
-      </w:r>
-      <w:r>
-        <w:rPr>
-          <w:lang w:val="it-IT"/>
-        </w:rPr>
-        <w:t xml:space="preserve"> </w:t>
+        <w:t>User dapat mengakses web dan dapat memperoleh informasi berupa profil yang berisi foto, visi dan misi Himasti. Selanjutnya, user dapat melihat berbagai prestasi, kegiatan, testimoni alumni, dan kontak yang dihubungi jika ingin informasi yang lebih detail.</w:t>
       </w:r>
     </w:p>
     <w:p>
       <w:pPr>
         <w:pStyle w:val="guideline"/>
-        <w:rPr>
-          <w:lang w:val="it-IT"/>
-        </w:rPr>
-      </w:pPr>
-    </w:p>
-    <w:p>
-      <w:pPr>
-        <w:pStyle w:val="Heading2"/>
-      </w:pPr>
-      <w:bookmarkStart w:id="22" w:name="_Toc200969851"/>
-      <w:r>
-        <w:t>Functional Specification</w:t>
-      </w:r>
+      </w:pPr>
+      <w:bookmarkStart w:id="22" w:name="_GoBack"/>
       <w:bookmarkEnd w:id="22"/>
-    </w:p>
-    <w:p>
-      <w:pPr>
-        <w:pStyle w:val="guideline"/>
-      </w:pPr>
-    </w:p>
-    <w:p>
-      <w:pPr>
-        <w:pStyle w:val="guideline"/>
-      </w:pPr>
-      <w:r>
-        <w:t>Buatlah pengantar mengenai Screen Specification dan Directory &amp; File Specification.</w:t>
-      </w:r>
-    </w:p>
-    <w:p>
-      <w:pPr>
-        <w:pStyle w:val="guideline"/>
-      </w:pPr>
-      <w:r>
-        <w:t>Pada bagian ini, mula-mula diberikan daftar layar yang akan direalisasi, dan hirarkinya. Kemudian, setiap layar akan diuraikan isinya pada setiap sub-bab, yang sesuai dengan nomor hirarkis layar</w:t>
-      </w:r>
-    </w:p>
-    <w:p>
-      <w:pPr>
-        <w:pStyle w:val="guideline"/>
-      </w:pPr>
-    </w:p>
-    <w:p>
-      <w:pPr>
-        <w:pStyle w:val="guideline"/>
-      </w:pPr>
-      <w:r>
-        <w:t>Awali dengan penjelasan umum yang mengacu ke tabel sebagai berikut</w:t>
-      </w:r>
-    </w:p>
-    <w:p>
-      <w:pPr>
-        <w:pStyle w:val="guideline"/>
-      </w:pPr>
     </w:p>
     <w:p>
       <w:pPr>
@@ -10326,9 +10322,9 @@
             </w:pPr>
             <w:smartTag w:uri="urn:schemas-microsoft-com:office:smarttags" w:element="date">
               <w:smartTagPr>
+                <w:attr w:name="Year" w:val="2000"/>
+                <w:attr w:name="Day" w:val="1"/>
                 <w:attr w:name="Month" w:val="12"/>
-                <w:attr w:name="Day" w:val="1"/>
-                <w:attr w:name="Year" w:val="2000"/>
               </w:smartTagPr>
               <w:r>
                 <w:rPr>
@@ -10475,9 +10471,9 @@
             </w:pPr>
             <w:smartTag w:uri="urn:schemas-microsoft-com:office:smarttags" w:element="date">
               <w:smartTagPr>
+                <w:attr w:name="Year" w:val="2000"/>
+                <w:attr w:name="Day" w:val="15"/>
                 <w:attr w:name="Month" w:val="1"/>
-                <w:attr w:name="Day" w:val="15"/>
-                <w:attr w:name="Year" w:val="2000"/>
               </w:smartTagPr>
               <w:r>
                 <w:rPr>
@@ -10624,9 +10620,9 @@
             </w:pPr>
             <w:smartTag w:uri="urn:schemas-microsoft-com:office:smarttags" w:element="date">
               <w:smartTagPr>
+                <w:attr w:name="Year" w:val="2000"/>
+                <w:attr w:name="Day" w:val="15"/>
                 <w:attr w:name="Month" w:val="1"/>
-                <w:attr w:name="Day" w:val="15"/>
-                <w:attr w:name="Year" w:val="2000"/>
               </w:smartTagPr>
               <w:r>
                 <w:rPr>
@@ -10796,9 +10792,9 @@
             </w:pPr>
             <w:smartTag w:uri="urn:schemas-microsoft-com:office:smarttags" w:element="date">
               <w:smartTagPr>
+                <w:attr w:name="Year" w:val="2000"/>
+                <w:attr w:name="Day" w:val="18"/>
                 <w:attr w:name="Month" w:val="1"/>
-                <w:attr w:name="Day" w:val="18"/>
-                <w:attr w:name="Year" w:val="2000"/>
               </w:smartTagPr>
               <w:r>
                 <w:rPr>
@@ -10945,9 +10941,9 @@
             </w:pPr>
             <w:smartTag w:uri="urn:schemas-microsoft-com:office:smarttags" w:element="date">
               <w:smartTagPr>
+                <w:attr w:name="Year" w:val="2000"/>
+                <w:attr w:name="Day" w:val="19"/>
                 <w:attr w:name="Month" w:val="1"/>
-                <w:attr w:name="Day" w:val="19"/>
-                <w:attr w:name="Year" w:val="2000"/>
               </w:smartTagPr>
               <w:r>
                 <w:rPr>
@@ -15102,7 +15098,7 @@
               <w:noProof/>
               <w:sz w:val="20"/>
             </w:rPr>
-            <w:t>9</w:t>
+            <w:t>10</w:t>
           </w:r>
           <w:r>
             <w:rPr>

</xml_diff>